<commit_message>
Added DB Script and Config setting
</commit_message>
<xml_diff>
--- a/FamilyDental/Setup Document.docx
+++ b/FamilyDental/Setup Document.docx
@@ -2279,8 +2279,6 @@
         </w:rPr>
         <w:t>;</w:t>
       </w:r>
-      <w:bookmarkStart w:id="0" w:name="_GoBack"/>
-      <w:bookmarkEnd w:id="0"/>
     </w:p>
     <w:p>
       <w:pPr>
@@ -4196,7 +4194,990 @@
       </w:r>
     </w:p>
     <w:p/>
+    <w:p>
+      <w:pPr>
+        <w:rPr>
+          <w:b/>
+          <w:u w:val="single"/>
+        </w:rPr>
+      </w:pPr>
+      <w:r>
+        <w:rPr>
+          <w:b/>
+          <w:u w:val="single"/>
+        </w:rPr>
+        <w:t>Default Data</w:t>
+      </w:r>
+    </w:p>
+    <w:p>
+      <w:pPr>
+        <w:spacing w:after="0" w:line="240" w:lineRule="auto"/>
+        <w:rPr>
+          <w:rFonts w:ascii="Calibri" w:eastAsia="Times New Roman" w:hAnsi="Calibri" w:cs="Times New Roman"/>
+          <w:color w:val="000000"/>
+        </w:rPr>
+      </w:pPr>
+      <w:r>
+        <w:rPr>
+          <w:rFonts w:ascii="Calibri" w:eastAsia="Times New Roman" w:hAnsi="Calibri" w:cs="Times New Roman"/>
+          <w:color w:val="000000"/>
+        </w:rPr>
+        <w:t xml:space="preserve">Insert into </w:t>
+      </w:r>
+      <w:proofErr w:type="spellStart"/>
+      <w:proofErr w:type="gramStart"/>
+      <w:r>
+        <w:rPr>
+          <w:rFonts w:ascii="Calibri" w:eastAsia="Times New Roman" w:hAnsi="Calibri" w:cs="Times New Roman"/>
+          <w:color w:val="000000"/>
+        </w:rPr>
+        <w:t>PatientDetails</w:t>
+      </w:r>
+      <w:proofErr w:type="spellEnd"/>
+      <w:r>
+        <w:rPr>
+          <w:rFonts w:ascii="Calibri" w:eastAsia="Times New Roman" w:hAnsi="Calibri" w:cs="Times New Roman"/>
+          <w:color w:val="000000"/>
+        </w:rPr>
+        <w:t xml:space="preserve">  (</w:t>
+      </w:r>
+      <w:proofErr w:type="gramEnd"/>
+    </w:p>
+    <w:p>
+      <w:pPr>
+        <w:spacing w:after="0" w:line="240" w:lineRule="auto"/>
+        <w:rPr>
+          <w:rFonts w:ascii="Calibri" w:eastAsia="Times New Roman" w:hAnsi="Calibri" w:cs="Times New Roman"/>
+          <w:color w:val="000000"/>
+        </w:rPr>
+      </w:pPr>
+      <w:proofErr w:type="spellStart"/>
+      <w:r>
+        <w:rPr>
+          <w:rFonts w:ascii="Calibri" w:eastAsia="Times New Roman" w:hAnsi="Calibri" w:cs="Times New Roman"/>
+          <w:color w:val="000000"/>
+        </w:rPr>
+        <w:t>FirstName</w:t>
+      </w:r>
+      <w:proofErr w:type="spellEnd"/>
+      <w:r>
+        <w:rPr>
+          <w:rFonts w:ascii="Calibri" w:eastAsia="Times New Roman" w:hAnsi="Calibri" w:cs="Times New Roman"/>
+          <w:color w:val="000000"/>
+        </w:rPr>
+        <w:t>,</w:t>
+      </w:r>
+    </w:p>
+    <w:p>
+      <w:pPr>
+        <w:spacing w:after="0" w:line="240" w:lineRule="auto"/>
+        <w:rPr>
+          <w:rFonts w:ascii="Calibri" w:eastAsia="Times New Roman" w:hAnsi="Calibri" w:cs="Times New Roman"/>
+          <w:color w:val="000000"/>
+        </w:rPr>
+      </w:pPr>
+      <w:proofErr w:type="spellStart"/>
+      <w:r>
+        <w:rPr>
+          <w:rFonts w:ascii="Calibri" w:eastAsia="Times New Roman" w:hAnsi="Calibri" w:cs="Times New Roman"/>
+          <w:color w:val="000000"/>
+        </w:rPr>
+        <w:t>LastName</w:t>
+      </w:r>
+      <w:proofErr w:type="spellEnd"/>
+      <w:r>
+        <w:rPr>
+          <w:rFonts w:ascii="Calibri" w:eastAsia="Times New Roman" w:hAnsi="Calibri" w:cs="Times New Roman"/>
+          <w:color w:val="000000"/>
+        </w:rPr>
+        <w:t>,</w:t>
+      </w:r>
+    </w:p>
+    <w:p>
+      <w:pPr>
+        <w:spacing w:after="0" w:line="240" w:lineRule="auto"/>
+        <w:rPr>
+          <w:rFonts w:ascii="Calibri" w:eastAsia="Times New Roman" w:hAnsi="Calibri" w:cs="Times New Roman"/>
+          <w:color w:val="000000"/>
+        </w:rPr>
+      </w:pPr>
+      <w:r>
+        <w:rPr>
+          <w:rFonts w:ascii="Calibri" w:eastAsia="Times New Roman" w:hAnsi="Calibri" w:cs="Times New Roman"/>
+          <w:color w:val="000000"/>
+        </w:rPr>
+        <w:t xml:space="preserve">Address, </w:t>
+      </w:r>
+    </w:p>
+    <w:p>
+      <w:pPr>
+        <w:spacing w:after="0" w:line="240" w:lineRule="auto"/>
+        <w:rPr>
+          <w:rFonts w:ascii="Calibri" w:eastAsia="Times New Roman" w:hAnsi="Calibri" w:cs="Times New Roman"/>
+          <w:color w:val="000000"/>
+        </w:rPr>
+      </w:pPr>
+      <w:r>
+        <w:rPr>
+          <w:rFonts w:ascii="Calibri" w:eastAsia="Times New Roman" w:hAnsi="Calibri" w:cs="Times New Roman"/>
+          <w:color w:val="000000"/>
+        </w:rPr>
+        <w:t>Email,</w:t>
+      </w:r>
+    </w:p>
+    <w:p>
+      <w:pPr>
+        <w:spacing w:after="0" w:line="240" w:lineRule="auto"/>
+        <w:rPr>
+          <w:rFonts w:ascii="Calibri" w:eastAsia="Times New Roman" w:hAnsi="Calibri" w:cs="Times New Roman"/>
+          <w:color w:val="000000"/>
+        </w:rPr>
+      </w:pPr>
+      <w:r>
+        <w:rPr>
+          <w:rFonts w:ascii="Calibri" w:eastAsia="Times New Roman" w:hAnsi="Calibri" w:cs="Times New Roman"/>
+          <w:color w:val="000000"/>
+        </w:rPr>
+        <w:t xml:space="preserve">Phone, </w:t>
+      </w:r>
+    </w:p>
+    <w:p>
+      <w:pPr>
+        <w:spacing w:after="0" w:line="240" w:lineRule="auto"/>
+        <w:rPr>
+          <w:rFonts w:ascii="Calibri" w:eastAsia="Times New Roman" w:hAnsi="Calibri" w:cs="Times New Roman"/>
+          <w:color w:val="000000"/>
+        </w:rPr>
+      </w:pPr>
+      <w:r>
+        <w:rPr>
+          <w:rFonts w:ascii="Calibri" w:eastAsia="Times New Roman" w:hAnsi="Calibri" w:cs="Times New Roman"/>
+          <w:color w:val="000000"/>
+        </w:rPr>
+        <w:t>Active,</w:t>
+      </w:r>
+    </w:p>
+    <w:p>
+      <w:pPr>
+        <w:spacing w:after="0" w:line="240" w:lineRule="auto"/>
+        <w:rPr>
+          <w:rFonts w:ascii="Calibri" w:eastAsia="Times New Roman" w:hAnsi="Calibri" w:cs="Times New Roman"/>
+          <w:color w:val="000000"/>
+        </w:rPr>
+      </w:pPr>
+      <w:proofErr w:type="spellStart"/>
+      <w:r>
+        <w:rPr>
+          <w:rFonts w:ascii="Calibri" w:eastAsia="Times New Roman" w:hAnsi="Calibri" w:cs="Times New Roman"/>
+          <w:color w:val="000000"/>
+        </w:rPr>
+        <w:t>Created_at</w:t>
+      </w:r>
+      <w:proofErr w:type="spellEnd"/>
+      <w:r>
+        <w:rPr>
+          <w:rFonts w:ascii="Calibri" w:eastAsia="Times New Roman" w:hAnsi="Calibri" w:cs="Times New Roman"/>
+          <w:color w:val="000000"/>
+        </w:rPr>
+        <w:t>)</w:t>
+      </w:r>
+    </w:p>
+    <w:p>
+      <w:pPr>
+        <w:spacing w:after="0" w:line="240" w:lineRule="auto"/>
+        <w:rPr>
+          <w:rFonts w:ascii="Calibri" w:eastAsia="Times New Roman" w:hAnsi="Calibri" w:cs="Times New Roman"/>
+          <w:color w:val="000000"/>
+        </w:rPr>
+      </w:pPr>
+      <w:r>
+        <w:rPr>
+          <w:rFonts w:ascii="Calibri" w:eastAsia="Times New Roman" w:hAnsi="Calibri" w:cs="Times New Roman"/>
+          <w:color w:val="000000"/>
+        </w:rPr>
+        <w:t>Values</w:t>
+      </w:r>
+    </w:p>
+    <w:p>
+      <w:pPr>
+        <w:spacing w:after="0" w:line="240" w:lineRule="auto"/>
+        <w:rPr>
+          <w:rFonts w:ascii="Calibri" w:eastAsia="Times New Roman" w:hAnsi="Calibri" w:cs="Times New Roman"/>
+          <w:color w:val="000000"/>
+        </w:rPr>
+      </w:pPr>
+      <w:r>
+        <w:rPr>
+          <w:rFonts w:ascii="Calibri" w:eastAsia="Times New Roman" w:hAnsi="Calibri" w:cs="Times New Roman"/>
+          <w:color w:val="000000"/>
+        </w:rPr>
+        <w:t>(</w:t>
+      </w:r>
+    </w:p>
+    <w:p>
+      <w:pPr>
+        <w:spacing w:after="0" w:line="240" w:lineRule="auto"/>
+        <w:rPr>
+          <w:rFonts w:ascii="Calibri" w:eastAsia="Times New Roman" w:hAnsi="Calibri" w:cs="Times New Roman"/>
+          <w:color w:val="000000"/>
+        </w:rPr>
+      </w:pPr>
+      <w:r>
+        <w:rPr>
+          <w:rFonts w:ascii="Calibri" w:eastAsia="Times New Roman" w:hAnsi="Calibri" w:cs="Times New Roman"/>
+          <w:color w:val="000000"/>
+        </w:rPr>
+        <w:t>"Ritesh", "Kesharwani","Pune","Riteshkk2005@gmail.com","972-802-8406"</w:t>
+      </w:r>
+      <w:proofErr w:type="gramStart"/>
+      <w:r>
+        <w:rPr>
+          <w:rFonts w:ascii="Calibri" w:eastAsia="Times New Roman" w:hAnsi="Calibri" w:cs="Times New Roman"/>
+          <w:color w:val="000000"/>
+        </w:rPr>
+        <w:t>,1</w:t>
+      </w:r>
+      <w:proofErr w:type="gramEnd"/>
+      <w:r>
+        <w:rPr>
+          <w:rFonts w:ascii="Calibri" w:eastAsia="Times New Roman" w:hAnsi="Calibri" w:cs="Times New Roman"/>
+          <w:color w:val="000000"/>
+        </w:rPr>
+        <w:t>, NOW()</w:t>
+      </w:r>
+    </w:p>
+    <w:p>
+      <w:pPr>
+        <w:spacing w:after="0" w:line="240" w:lineRule="auto"/>
+        <w:rPr>
+          <w:rFonts w:ascii="Calibri" w:eastAsia="Times New Roman" w:hAnsi="Calibri" w:cs="Times New Roman"/>
+          <w:color w:val="000000"/>
+        </w:rPr>
+      </w:pPr>
+      <w:r>
+        <w:rPr>
+          <w:rFonts w:ascii="Calibri" w:eastAsia="Times New Roman" w:hAnsi="Calibri" w:cs="Times New Roman"/>
+          <w:color w:val="000000"/>
+        </w:rPr>
+        <w:t>);</w:t>
+      </w:r>
+    </w:p>
+    <w:p>
+      <w:pPr>
+        <w:spacing w:after="0" w:line="240" w:lineRule="auto"/>
+        <w:rPr>
+          <w:rFonts w:ascii="Calibri" w:eastAsia="Times New Roman" w:hAnsi="Calibri" w:cs="Times New Roman"/>
+          <w:color w:val="000000"/>
+        </w:rPr>
+      </w:pPr>
+    </w:p>
+    <w:p>
+      <w:pPr>
+        <w:spacing w:after="0" w:line="240" w:lineRule="auto"/>
+        <w:rPr>
+          <w:rFonts w:ascii="Calibri" w:eastAsia="Times New Roman" w:hAnsi="Calibri" w:cs="Times New Roman"/>
+          <w:color w:val="000000"/>
+        </w:rPr>
+      </w:pPr>
+      <w:r>
+        <w:rPr>
+          <w:rFonts w:ascii="Calibri" w:eastAsia="Times New Roman" w:hAnsi="Calibri" w:cs="Times New Roman"/>
+          <w:color w:val="000000"/>
+        </w:rPr>
+        <w:t xml:space="preserve">Insert into </w:t>
+      </w:r>
+      <w:proofErr w:type="spellStart"/>
+      <w:proofErr w:type="gramStart"/>
+      <w:r>
+        <w:rPr>
+          <w:rFonts w:ascii="Calibri" w:eastAsia="Times New Roman" w:hAnsi="Calibri" w:cs="Times New Roman"/>
+          <w:color w:val="000000"/>
+        </w:rPr>
+        <w:t>ComplainDetails</w:t>
+      </w:r>
+      <w:proofErr w:type="spellEnd"/>
+      <w:r>
+        <w:rPr>
+          <w:rFonts w:ascii="Calibri" w:eastAsia="Times New Roman" w:hAnsi="Calibri" w:cs="Times New Roman"/>
+          <w:color w:val="000000"/>
+        </w:rPr>
+        <w:t xml:space="preserve">  (</w:t>
+      </w:r>
+      <w:proofErr w:type="gramEnd"/>
+    </w:p>
+    <w:p>
+      <w:pPr>
+        <w:spacing w:after="0" w:line="240" w:lineRule="auto"/>
+        <w:rPr>
+          <w:rFonts w:ascii="Calibri" w:eastAsia="Times New Roman" w:hAnsi="Calibri" w:cs="Times New Roman"/>
+          <w:color w:val="000000"/>
+        </w:rPr>
+      </w:pPr>
+      <w:proofErr w:type="spellStart"/>
+      <w:r>
+        <w:rPr>
+          <w:rFonts w:ascii="Calibri" w:eastAsia="Times New Roman" w:hAnsi="Calibri" w:cs="Times New Roman"/>
+          <w:color w:val="000000"/>
+        </w:rPr>
+        <w:t>PatientId</w:t>
+      </w:r>
+      <w:proofErr w:type="spellEnd"/>
+      <w:r>
+        <w:rPr>
+          <w:rFonts w:ascii="Calibri" w:eastAsia="Times New Roman" w:hAnsi="Calibri" w:cs="Times New Roman"/>
+          <w:color w:val="000000"/>
+        </w:rPr>
+        <w:t xml:space="preserve">, </w:t>
+      </w:r>
+    </w:p>
+    <w:p>
+      <w:pPr>
+        <w:spacing w:after="0" w:line="240" w:lineRule="auto"/>
+        <w:rPr>
+          <w:rFonts w:ascii="Calibri" w:eastAsia="Times New Roman" w:hAnsi="Calibri" w:cs="Times New Roman"/>
+          <w:color w:val="000000"/>
+        </w:rPr>
+      </w:pPr>
+      <w:proofErr w:type="spellStart"/>
+      <w:r>
+        <w:rPr>
+          <w:rFonts w:ascii="Calibri" w:eastAsia="Times New Roman" w:hAnsi="Calibri" w:cs="Times New Roman"/>
+          <w:color w:val="000000"/>
+        </w:rPr>
+        <w:t>ActualComplain</w:t>
+      </w:r>
+      <w:proofErr w:type="spellEnd"/>
+      <w:r>
+        <w:rPr>
+          <w:rFonts w:ascii="Calibri" w:eastAsia="Times New Roman" w:hAnsi="Calibri" w:cs="Times New Roman"/>
+          <w:color w:val="000000"/>
+        </w:rPr>
+        <w:t>,</w:t>
+      </w:r>
+    </w:p>
+    <w:p>
+      <w:pPr>
+        <w:spacing w:after="0" w:line="240" w:lineRule="auto"/>
+        <w:rPr>
+          <w:rFonts w:ascii="Calibri" w:eastAsia="Times New Roman" w:hAnsi="Calibri" w:cs="Times New Roman"/>
+          <w:color w:val="000000"/>
+        </w:rPr>
+      </w:pPr>
+      <w:r>
+        <w:rPr>
+          <w:rFonts w:ascii="Calibri" w:eastAsia="Times New Roman" w:hAnsi="Calibri" w:cs="Times New Roman"/>
+          <w:color w:val="000000"/>
+        </w:rPr>
+        <w:t>Diagnosis,</w:t>
+      </w:r>
+    </w:p>
+    <w:p>
+      <w:pPr>
+        <w:spacing w:after="0" w:line="240" w:lineRule="auto"/>
+        <w:rPr>
+          <w:rFonts w:ascii="Calibri" w:eastAsia="Times New Roman" w:hAnsi="Calibri" w:cs="Times New Roman"/>
+          <w:color w:val="000000"/>
+        </w:rPr>
+      </w:pPr>
+      <w:r>
+        <w:rPr>
+          <w:rFonts w:ascii="Calibri" w:eastAsia="Times New Roman" w:hAnsi="Calibri" w:cs="Times New Roman"/>
+          <w:color w:val="000000"/>
+        </w:rPr>
+        <w:t xml:space="preserve">Treatment, </w:t>
+      </w:r>
+    </w:p>
+    <w:p>
+      <w:pPr>
+        <w:spacing w:after="0" w:line="240" w:lineRule="auto"/>
+        <w:rPr>
+          <w:rFonts w:ascii="Calibri" w:eastAsia="Times New Roman" w:hAnsi="Calibri" w:cs="Times New Roman"/>
+          <w:color w:val="000000"/>
+        </w:rPr>
+      </w:pPr>
+      <w:proofErr w:type="spellStart"/>
+      <w:r>
+        <w:rPr>
+          <w:rFonts w:ascii="Calibri" w:eastAsia="Times New Roman" w:hAnsi="Calibri" w:cs="Times New Roman"/>
+          <w:color w:val="000000"/>
+        </w:rPr>
+        <w:t>Created_at</w:t>
+      </w:r>
+      <w:proofErr w:type="spellEnd"/>
+    </w:p>
+    <w:p>
+      <w:pPr>
+        <w:spacing w:after="0" w:line="240" w:lineRule="auto"/>
+        <w:rPr>
+          <w:rFonts w:ascii="Calibri" w:eastAsia="Times New Roman" w:hAnsi="Calibri" w:cs="Times New Roman"/>
+          <w:color w:val="000000"/>
+        </w:rPr>
+      </w:pPr>
+      <w:r>
+        <w:rPr>
+          <w:rFonts w:ascii="Calibri" w:eastAsia="Times New Roman" w:hAnsi="Calibri" w:cs="Times New Roman"/>
+          <w:color w:val="000000"/>
+        </w:rPr>
+        <w:t xml:space="preserve">) </w:t>
+      </w:r>
+    </w:p>
+    <w:p>
+      <w:pPr>
+        <w:spacing w:after="0" w:line="240" w:lineRule="auto"/>
+        <w:rPr>
+          <w:rFonts w:ascii="Calibri" w:eastAsia="Times New Roman" w:hAnsi="Calibri" w:cs="Times New Roman"/>
+          <w:color w:val="000000"/>
+        </w:rPr>
+      </w:pPr>
+      <w:proofErr w:type="gramStart"/>
+      <w:r>
+        <w:rPr>
+          <w:rFonts w:ascii="Calibri" w:eastAsia="Times New Roman" w:hAnsi="Calibri" w:cs="Times New Roman"/>
+          <w:color w:val="000000"/>
+        </w:rPr>
+        <w:t>Values(</w:t>
+      </w:r>
+      <w:proofErr w:type="gramEnd"/>
+    </w:p>
+    <w:p>
+      <w:pPr>
+        <w:spacing w:after="0" w:line="240" w:lineRule="auto"/>
+        <w:rPr>
+          <w:rFonts w:ascii="Calibri" w:eastAsia="Times New Roman" w:hAnsi="Calibri" w:cs="Times New Roman"/>
+          <w:color w:val="000000"/>
+        </w:rPr>
+      </w:pPr>
+      <w:r>
+        <w:rPr>
+          <w:rFonts w:ascii="Calibri" w:eastAsia="Times New Roman" w:hAnsi="Calibri" w:cs="Times New Roman"/>
+          <w:color w:val="000000"/>
+        </w:rPr>
+        <w:t xml:space="preserve">1, "Patient Actual </w:t>
+      </w:r>
+      <w:proofErr w:type="spellStart"/>
+      <w:r>
+        <w:rPr>
+          <w:rFonts w:ascii="Calibri" w:eastAsia="Times New Roman" w:hAnsi="Calibri" w:cs="Times New Roman"/>
+          <w:color w:val="000000"/>
+        </w:rPr>
+        <w:t>Complain","Cavity</w:t>
+      </w:r>
+      <w:proofErr w:type="spellEnd"/>
+      <w:r>
+        <w:rPr>
+          <w:rFonts w:ascii="Calibri" w:eastAsia="Times New Roman" w:hAnsi="Calibri" w:cs="Times New Roman"/>
+          <w:color w:val="000000"/>
+        </w:rPr>
+        <w:t xml:space="preserve"> in </w:t>
+      </w:r>
+      <w:proofErr w:type="spellStart"/>
+      <w:r>
+        <w:rPr>
+          <w:rFonts w:ascii="Calibri" w:eastAsia="Times New Roman" w:hAnsi="Calibri" w:cs="Times New Roman"/>
+          <w:color w:val="000000"/>
+        </w:rPr>
+        <w:t>tooth","Extraction"</w:t>
+      </w:r>
+      <w:proofErr w:type="gramStart"/>
+      <w:r>
+        <w:rPr>
+          <w:rFonts w:ascii="Calibri" w:eastAsia="Times New Roman" w:hAnsi="Calibri" w:cs="Times New Roman"/>
+          <w:color w:val="000000"/>
+        </w:rPr>
+        <w:t>,NOW</w:t>
+      </w:r>
+      <w:proofErr w:type="spellEnd"/>
+      <w:proofErr w:type="gramEnd"/>
+      <w:r>
+        <w:rPr>
+          <w:rFonts w:ascii="Calibri" w:eastAsia="Times New Roman" w:hAnsi="Calibri" w:cs="Times New Roman"/>
+          <w:color w:val="000000"/>
+        </w:rPr>
+        <w:t>()</w:t>
+      </w:r>
+    </w:p>
+    <w:p>
+      <w:pPr>
+        <w:spacing w:after="0" w:line="240" w:lineRule="auto"/>
+        <w:rPr>
+          <w:rFonts w:ascii="Calibri" w:eastAsia="Times New Roman" w:hAnsi="Calibri" w:cs="Times New Roman"/>
+          <w:color w:val="000000"/>
+        </w:rPr>
+      </w:pPr>
+      <w:r>
+        <w:rPr>
+          <w:rFonts w:ascii="Calibri" w:eastAsia="Times New Roman" w:hAnsi="Calibri" w:cs="Times New Roman"/>
+          <w:color w:val="000000"/>
+        </w:rPr>
+        <w:t>);</w:t>
+      </w:r>
+    </w:p>
+    <w:p>
+      <w:pPr>
+        <w:spacing w:after="0" w:line="240" w:lineRule="auto"/>
+        <w:rPr>
+          <w:rFonts w:ascii="Calibri" w:eastAsia="Times New Roman" w:hAnsi="Calibri" w:cs="Times New Roman"/>
+          <w:color w:val="000000"/>
+        </w:rPr>
+      </w:pPr>
+    </w:p>
+    <w:p>
+      <w:pPr>
+        <w:spacing w:after="0" w:line="240" w:lineRule="auto"/>
+        <w:rPr>
+          <w:rFonts w:ascii="Calibri" w:eastAsia="Times New Roman" w:hAnsi="Calibri" w:cs="Times New Roman"/>
+          <w:color w:val="000000"/>
+        </w:rPr>
+      </w:pPr>
+      <w:r>
+        <w:rPr>
+          <w:rFonts w:ascii="Calibri" w:eastAsia="Times New Roman" w:hAnsi="Calibri" w:cs="Times New Roman"/>
+          <w:color w:val="000000"/>
+        </w:rPr>
+        <w:t xml:space="preserve">Insert into </w:t>
+      </w:r>
+      <w:proofErr w:type="spellStart"/>
+      <w:proofErr w:type="gramStart"/>
+      <w:r>
+        <w:rPr>
+          <w:rFonts w:ascii="Calibri" w:eastAsia="Times New Roman" w:hAnsi="Calibri" w:cs="Times New Roman"/>
+          <w:color w:val="000000"/>
+        </w:rPr>
+        <w:t>VisitDetails</w:t>
+      </w:r>
+      <w:proofErr w:type="spellEnd"/>
+      <w:r>
+        <w:rPr>
+          <w:rFonts w:ascii="Calibri" w:eastAsia="Times New Roman" w:hAnsi="Calibri" w:cs="Times New Roman"/>
+          <w:color w:val="000000"/>
+        </w:rPr>
+        <w:t xml:space="preserve">  (</w:t>
+      </w:r>
+      <w:proofErr w:type="spellStart"/>
+      <w:proofErr w:type="gramEnd"/>
+      <w:r>
+        <w:rPr>
+          <w:rFonts w:ascii="Calibri" w:eastAsia="Times New Roman" w:hAnsi="Calibri" w:cs="Times New Roman"/>
+          <w:color w:val="000000"/>
+        </w:rPr>
+        <w:t>PatientId,VisitDesc,VisitCost</w:t>
+      </w:r>
+      <w:proofErr w:type="spellEnd"/>
+      <w:r>
+        <w:rPr>
+          <w:rFonts w:ascii="Calibri" w:eastAsia="Times New Roman" w:hAnsi="Calibri" w:cs="Times New Roman"/>
+          <w:color w:val="000000"/>
+        </w:rPr>
+        <w:t xml:space="preserve">, </w:t>
+      </w:r>
+      <w:proofErr w:type="spellStart"/>
+      <w:r>
+        <w:rPr>
+          <w:rFonts w:ascii="Calibri" w:eastAsia="Times New Roman" w:hAnsi="Calibri" w:cs="Times New Roman"/>
+          <w:color w:val="000000"/>
+        </w:rPr>
+        <w:t>VisitDate</w:t>
+      </w:r>
+      <w:proofErr w:type="spellEnd"/>
+      <w:r>
+        <w:rPr>
+          <w:rFonts w:ascii="Calibri" w:eastAsia="Times New Roman" w:hAnsi="Calibri" w:cs="Times New Roman"/>
+          <w:color w:val="000000"/>
+        </w:rPr>
+        <w:t xml:space="preserve">, </w:t>
+      </w:r>
+      <w:proofErr w:type="spellStart"/>
+      <w:r>
+        <w:rPr>
+          <w:rFonts w:ascii="Calibri" w:eastAsia="Times New Roman" w:hAnsi="Calibri" w:cs="Times New Roman"/>
+          <w:color w:val="000000"/>
+        </w:rPr>
+        <w:t>Created_at</w:t>
+      </w:r>
+      <w:proofErr w:type="spellEnd"/>
+      <w:r>
+        <w:rPr>
+          <w:rFonts w:ascii="Calibri" w:eastAsia="Times New Roman" w:hAnsi="Calibri" w:cs="Times New Roman"/>
+          <w:color w:val="000000"/>
+        </w:rPr>
+        <w:t>)</w:t>
+      </w:r>
+    </w:p>
+    <w:p>
+      <w:pPr>
+        <w:spacing w:after="0" w:line="240" w:lineRule="auto"/>
+        <w:rPr>
+          <w:rFonts w:ascii="Calibri" w:eastAsia="Times New Roman" w:hAnsi="Calibri" w:cs="Times New Roman"/>
+          <w:color w:val="000000"/>
+        </w:rPr>
+      </w:pPr>
+      <w:r>
+        <w:rPr>
+          <w:rFonts w:ascii="Calibri" w:eastAsia="Times New Roman" w:hAnsi="Calibri" w:cs="Times New Roman"/>
+          <w:color w:val="000000"/>
+        </w:rPr>
+        <w:t>Values</w:t>
+      </w:r>
+    </w:p>
+    <w:p>
+      <w:pPr>
+        <w:spacing w:after="0" w:line="240" w:lineRule="auto"/>
+        <w:rPr>
+          <w:rFonts w:ascii="Calibri" w:eastAsia="Times New Roman" w:hAnsi="Calibri" w:cs="Times New Roman"/>
+          <w:color w:val="000000"/>
+        </w:rPr>
+      </w:pPr>
+      <w:proofErr w:type="gramStart"/>
+      <w:r>
+        <w:rPr>
+          <w:rFonts w:ascii="Calibri" w:eastAsia="Times New Roman" w:hAnsi="Calibri" w:cs="Times New Roman"/>
+          <w:color w:val="000000"/>
+        </w:rPr>
+        <w:t>( 1</w:t>
+      </w:r>
+      <w:proofErr w:type="gramEnd"/>
+      <w:r>
+        <w:rPr>
+          <w:rFonts w:ascii="Calibri" w:eastAsia="Times New Roman" w:hAnsi="Calibri" w:cs="Times New Roman"/>
+          <w:color w:val="000000"/>
+        </w:rPr>
+        <w:t xml:space="preserve">,"V1 filling",2000.13, </w:t>
+      </w:r>
+      <w:r>
+        <w:rPr>
+          <w:rFonts w:ascii="Calibri" w:eastAsia="Times New Roman" w:hAnsi="Calibri" w:cs="Times New Roman"/>
+          <w:color w:val="7D2727"/>
+          <w:sz w:val="20"/>
+          <w:szCs w:val="20"/>
+          <w:shd w:val="clear" w:color="auto" w:fill="EFF0F1"/>
+        </w:rPr>
+        <w:t>NOW()</w:t>
+      </w:r>
+      <w:r>
+        <w:rPr>
+          <w:rFonts w:ascii="Calibri" w:eastAsia="Times New Roman" w:hAnsi="Calibri" w:cs="Times New Roman"/>
+          <w:color w:val="000000"/>
+        </w:rPr>
+        <w:t>,NOW()</w:t>
+      </w:r>
+    </w:p>
+    <w:p>
+      <w:pPr>
+        <w:spacing w:after="0" w:line="240" w:lineRule="auto"/>
+        <w:rPr>
+          <w:rFonts w:ascii="Calibri" w:eastAsia="Times New Roman" w:hAnsi="Calibri" w:cs="Times New Roman"/>
+          <w:color w:val="000000"/>
+        </w:rPr>
+      </w:pPr>
+      <w:r>
+        <w:rPr>
+          <w:rFonts w:ascii="Calibri" w:eastAsia="Times New Roman" w:hAnsi="Calibri" w:cs="Times New Roman"/>
+          <w:color w:val="000000"/>
+        </w:rPr>
+        <w:t>);</w:t>
+      </w:r>
+    </w:p>
     <w:p/>
+    <w:p/>
+    <w:p>
+      <w:pPr>
+        <w:rPr>
+          <w:b/>
+          <w:u w:val="single"/>
+        </w:rPr>
+      </w:pPr>
+      <w:r>
+        <w:rPr>
+          <w:b/>
+          <w:u w:val="single"/>
+        </w:rPr>
+        <w:t xml:space="preserve">Database </w:t>
+      </w:r>
+      <w:r>
+        <w:rPr>
+          <w:b/>
+          <w:u w:val="single"/>
+        </w:rPr>
+        <w:t>Configuration</w:t>
+      </w:r>
+    </w:p>
+    <w:p>
+      <w:proofErr w:type="gramStart"/>
+      <w:r>
+        <w:t>Open      ..</w:t>
+      </w:r>
+      <w:proofErr w:type="gramEnd"/>
+      <w:r>
+        <w:t>/Services/</w:t>
+      </w:r>
+      <w:proofErr w:type="spellStart"/>
+      <w:r>
+        <w:t>Config.php</w:t>
+      </w:r>
+      <w:proofErr w:type="spellEnd"/>
+    </w:p>
+    <w:p>
+      <w:r>
+        <w:t xml:space="preserve">Database connection String, update below parameters </w:t>
+      </w:r>
+    </w:p>
+    <w:p>
+      <w:r>
+        <w:t xml:space="preserve">  $</w:t>
+      </w:r>
+      <w:proofErr w:type="spellStart"/>
+      <w:r>
+        <w:t>dbhost</w:t>
+      </w:r>
+      <w:proofErr w:type="spellEnd"/>
+      <w:r>
+        <w:t xml:space="preserve"> = 'familydentaldb.mysql.database.azure.com';</w:t>
+      </w:r>
+    </w:p>
+    <w:p>
+      <w:r>
+        <w:t xml:space="preserve">  $</w:t>
+      </w:r>
+      <w:proofErr w:type="spellStart"/>
+      <w:r>
+        <w:t>dbuser</w:t>
+      </w:r>
+      <w:proofErr w:type="spellEnd"/>
+      <w:r>
+        <w:t xml:space="preserve"> = '</w:t>
+      </w:r>
+      <w:proofErr w:type="spellStart"/>
+      <w:r>
+        <w:t>familydental@familydentaldb</w:t>
+      </w:r>
+      <w:proofErr w:type="spellEnd"/>
+      <w:r>
+        <w:t>';</w:t>
+      </w:r>
+    </w:p>
+    <w:p>
+      <w:r>
+        <w:t xml:space="preserve">  $</w:t>
+      </w:r>
+      <w:proofErr w:type="spellStart"/>
+      <w:r>
+        <w:t>dbpass</w:t>
+      </w:r>
+      <w:proofErr w:type="spellEnd"/>
+      <w:r>
+        <w:t xml:space="preserve"> = 'dental12#';</w:t>
+      </w:r>
+    </w:p>
+    <w:p>
+      <w:r>
+        <w:t xml:space="preserve">  $</w:t>
+      </w:r>
+      <w:proofErr w:type="spellStart"/>
+      <w:r>
+        <w:t>dbname</w:t>
+      </w:r>
+      <w:proofErr w:type="spellEnd"/>
+      <w:r>
+        <w:t xml:space="preserve"> </w:t>
+      </w:r>
+      <w:proofErr w:type="gramStart"/>
+      <w:r>
+        <w:t>=  '</w:t>
+      </w:r>
+      <w:proofErr w:type="spellStart"/>
+      <w:r>
+        <w:t>ftdc</w:t>
+      </w:r>
+      <w:proofErr w:type="spellEnd"/>
+      <w:r>
+        <w:t>'</w:t>
+      </w:r>
+      <w:proofErr w:type="gramEnd"/>
+      <w:r>
+        <w:t>;</w:t>
+      </w:r>
+    </w:p>
+    <w:p>
+      <w:pPr>
+        <w:rPr>
+          <w:b/>
+          <w:u w:val="single"/>
+        </w:rPr>
+      </w:pPr>
+      <w:bookmarkStart w:id="0" w:name="_GoBack"/>
+      <w:bookmarkEnd w:id="0"/>
+      <w:r>
+        <w:rPr>
+          <w:b/>
+          <w:u w:val="single"/>
+        </w:rPr>
+        <w:t>App Configuration</w:t>
+      </w:r>
+    </w:p>
+    <w:p>
+      <w:proofErr w:type="gramStart"/>
+      <w:r>
+        <w:t>Open        ..</w:t>
+      </w:r>
+      <w:proofErr w:type="gramEnd"/>
+      <w:r>
+        <w:t>/</w:t>
+      </w:r>
+      <w:proofErr w:type="spellStart"/>
+      <w:r>
+        <w:t>js</w:t>
+      </w:r>
+      <w:proofErr w:type="spellEnd"/>
+      <w:r>
+        <w:t>/config.js</w:t>
+      </w:r>
+    </w:p>
+    <w:p>
+      <w:r>
+        <w:t>Update actual application URL</w:t>
+      </w:r>
+    </w:p>
+    <w:p>
+      <w:r>
+        <w:t>Ex:</w:t>
+      </w:r>
+    </w:p>
+    <w:p>
+      <w:pPr>
+        <w:autoSpaceDE w:val="0"/>
+        <w:autoSpaceDN w:val="0"/>
+        <w:adjustRightInd w:val="0"/>
+        <w:spacing w:after="0" w:line="240" w:lineRule="auto"/>
+        <w:rPr>
+          <w:rFonts w:ascii="Consolas" w:hAnsi="Consolas" w:cs="Consolas"/>
+          <w:color w:val="000000"/>
+          <w:sz w:val="19"/>
+          <w:szCs w:val="19"/>
+        </w:rPr>
+      </w:pPr>
+      <w:proofErr w:type="spellStart"/>
+      <w:proofErr w:type="gramStart"/>
+      <w:r>
+        <w:rPr>
+          <w:rFonts w:ascii="Consolas" w:hAnsi="Consolas" w:cs="Consolas"/>
+          <w:color w:val="0000FF"/>
+          <w:sz w:val="19"/>
+          <w:szCs w:val="19"/>
+        </w:rPr>
+        <w:t>var</w:t>
+      </w:r>
+      <w:proofErr w:type="spellEnd"/>
+      <w:proofErr w:type="gramEnd"/>
+      <w:r>
+        <w:rPr>
+          <w:rFonts w:ascii="Consolas" w:hAnsi="Consolas" w:cs="Consolas"/>
+          <w:color w:val="000000"/>
+          <w:sz w:val="19"/>
+          <w:szCs w:val="19"/>
+        </w:rPr>
+        <w:t xml:space="preserve"> </w:t>
+      </w:r>
+      <w:proofErr w:type="spellStart"/>
+      <w:r>
+        <w:rPr>
+          <w:rFonts w:ascii="Consolas" w:hAnsi="Consolas" w:cs="Consolas"/>
+          <w:color w:val="000000"/>
+          <w:sz w:val="19"/>
+          <w:szCs w:val="19"/>
+        </w:rPr>
+        <w:t>serviceUrl</w:t>
+      </w:r>
+      <w:proofErr w:type="spellEnd"/>
+      <w:r>
+        <w:rPr>
+          <w:rFonts w:ascii="Consolas" w:hAnsi="Consolas" w:cs="Consolas"/>
+          <w:color w:val="000000"/>
+          <w:sz w:val="19"/>
+          <w:szCs w:val="19"/>
+        </w:rPr>
+        <w:t xml:space="preserve"> = </w:t>
+      </w:r>
+      <w:r>
+        <w:rPr>
+          <w:rFonts w:ascii="Consolas" w:hAnsi="Consolas" w:cs="Consolas"/>
+          <w:color w:val="A31515"/>
+          <w:sz w:val="19"/>
+          <w:szCs w:val="19"/>
+        </w:rPr>
+        <w:t>"http://localhost/FamilyDental/services/"</w:t>
+      </w:r>
+      <w:r>
+        <w:rPr>
+          <w:rFonts w:ascii="Consolas" w:hAnsi="Consolas" w:cs="Consolas"/>
+          <w:color w:val="000000"/>
+          <w:sz w:val="19"/>
+          <w:szCs w:val="19"/>
+        </w:rPr>
+        <w:t>;</w:t>
+      </w:r>
+    </w:p>
+    <w:p>
+      <w:proofErr w:type="spellStart"/>
+      <w:proofErr w:type="gramStart"/>
+      <w:r>
+        <w:rPr>
+          <w:rFonts w:ascii="Consolas" w:hAnsi="Consolas" w:cs="Consolas"/>
+          <w:color w:val="0000FF"/>
+          <w:sz w:val="19"/>
+          <w:szCs w:val="19"/>
+        </w:rPr>
+        <w:t>var</w:t>
+      </w:r>
+      <w:proofErr w:type="spellEnd"/>
+      <w:proofErr w:type="gramEnd"/>
+      <w:r>
+        <w:rPr>
+          <w:rFonts w:ascii="Consolas" w:hAnsi="Consolas" w:cs="Consolas"/>
+          <w:color w:val="000000"/>
+          <w:sz w:val="19"/>
+          <w:szCs w:val="19"/>
+        </w:rPr>
+        <w:t xml:space="preserve"> </w:t>
+      </w:r>
+      <w:proofErr w:type="spellStart"/>
+      <w:r>
+        <w:rPr>
+          <w:rFonts w:ascii="Consolas" w:hAnsi="Consolas" w:cs="Consolas"/>
+          <w:color w:val="000000"/>
+          <w:sz w:val="19"/>
+          <w:szCs w:val="19"/>
+        </w:rPr>
+        <w:t>pageUrl</w:t>
+      </w:r>
+      <w:proofErr w:type="spellEnd"/>
+      <w:r>
+        <w:rPr>
+          <w:rFonts w:ascii="Consolas" w:hAnsi="Consolas" w:cs="Consolas"/>
+          <w:color w:val="000000"/>
+          <w:sz w:val="19"/>
+          <w:szCs w:val="19"/>
+        </w:rPr>
+        <w:t xml:space="preserve"> = </w:t>
+      </w:r>
+      <w:r>
+        <w:rPr>
+          <w:rFonts w:ascii="Consolas" w:hAnsi="Consolas" w:cs="Consolas"/>
+          <w:color w:val="A31515"/>
+          <w:sz w:val="19"/>
+          <w:szCs w:val="19"/>
+        </w:rPr>
+        <w:t>"http://localhost/FamilyDental/pages/"</w:t>
+      </w:r>
+      <w:r>
+        <w:rPr>
+          <w:rFonts w:ascii="Consolas" w:hAnsi="Consolas" w:cs="Consolas"/>
+          <w:color w:val="000000"/>
+          <w:sz w:val="19"/>
+          <w:szCs w:val="19"/>
+        </w:rPr>
+        <w:t>;</w:t>
+      </w:r>
+    </w:p>
     <w:sectPr>
       <w:pgSz w:w="12240" w:h="15840"/>
       <w:pgMar w:top="720" w:right="1440" w:bottom="1440" w:left="1440" w:header="720" w:footer="720" w:gutter="0"/>

</xml_diff>